<commit_message>
Update script and rerun report
</commit_message>
<xml_diff>
--- a/Task4/Task4.docx
+++ b/Task4/Task4.docx
@@ -44,10 +44,7 @@
       </w:r>
       <w:proofErr w:type="gramStart"/>
       <w:r>
-        <w:t>2</w:t>
-      </w:r>
-      <w:r>
-        <w:t>5</w:t>
+        <w:t>19</w:t>
       </w:r>
       <w:r>
         <w:t xml:space="preserve">  </w:t>
@@ -57,9 +54,15 @@
           <w:rFonts w:hint="eastAsia"/>
           <w:lang w:eastAsia="zh-CN"/>
         </w:rPr>
-        <w:t>Sep</w:t>
+        <w:t>Oct</w:t>
       </w:r>
       <w:proofErr w:type="gramEnd"/>
+      <w:r>
+        <w:rPr>
+          <w:lang w:eastAsia="zh-CN"/>
+        </w:rPr>
+        <w:t xml:space="preserve"> </w:t>
+      </w:r>
       <w:r>
         <w:t xml:space="preserve"> </w:t>
       </w:r>
@@ -812,7 +815,10 @@
         <w:t>Loop Count</w:t>
       </w:r>
       <w:r>
-        <w:t>=1</w:t>
+        <w:t>=</w:t>
+      </w:r>
+      <w:r>
+        <w:t>5</w:t>
       </w:r>
     </w:p>
     <w:p>
@@ -843,22 +849,13 @@
       </w:r>
     </w:p>
     <w:p>
-      <w:pPr>
-        <w:rPr>
-          <w:b/>
-          <w:bCs/>
-          <w:u w:val="single"/>
-        </w:rPr>
-      </w:pPr>
-    </w:p>
-    <w:p>
       <w:r>
         <w:lastRenderedPageBreak/>
         <w:drawing>
-          <wp:inline distT="0" distB="0" distL="0" distR="0" wp14:anchorId="42531873" wp14:editId="4C1C9742">
-            <wp:extent cx="9144000" cy="2287270"/>
-            <wp:effectExtent l="0" t="0" r="0" b="0"/>
-            <wp:docPr id="2" name="Picture 2"/>
+          <wp:inline distT="0" distB="0" distL="0" distR="0" wp14:anchorId="235B2525" wp14:editId="5B0C5DB2">
+            <wp:extent cx="9144000" cy="2416810"/>
+            <wp:effectExtent l="0" t="0" r="0" b="2540"/>
+            <wp:docPr id="8" name="Picture 8"/>
             <wp:cNvGraphicFramePr>
               <a:graphicFrameLocks xmlns:a="http://schemas.openxmlformats.org/drawingml/2006/main" noChangeAspect="1"/>
             </wp:cNvGraphicFramePr>
@@ -878,7 +875,7 @@
                   <pic:spPr>
                     <a:xfrm>
                       <a:off x="0" y="0"/>
-                      <a:ext cx="9144000" cy="2287270"/>
+                      <a:ext cx="9144000" cy="2416810"/>
                     </a:xfrm>
                     <a:prstGeom prst="rect">
                       <a:avLst/>
@@ -1120,61 +1117,10 @@
           <w:u w:val="single"/>
         </w:rPr>
         <w:drawing>
-          <wp:inline distT="0" distB="0" distL="0" distR="0" wp14:anchorId="39F633F8" wp14:editId="172AA15E">
-            <wp:extent cx="9144000" cy="2287270"/>
-            <wp:effectExtent l="0" t="0" r="0" b="0"/>
-            <wp:docPr id="3" name="Picture 3"/>
-            <wp:cNvGraphicFramePr>
-              <a:graphicFrameLocks xmlns:a="http://schemas.openxmlformats.org/drawingml/2006/main" noChangeAspect="1"/>
-            </wp:cNvGraphicFramePr>
-            <a:graphic xmlns:a="http://schemas.openxmlformats.org/drawingml/2006/main">
-              <a:graphicData uri="http://schemas.openxmlformats.org/drawingml/2006/picture">
-                <pic:pic xmlns:pic="http://schemas.openxmlformats.org/drawingml/2006/picture">
-                  <pic:nvPicPr>
-                    <pic:cNvPr id="1" name=""/>
-                    <pic:cNvPicPr/>
-                  </pic:nvPicPr>
-                  <pic:blipFill>
-                    <a:blip r:embed="rId12"/>
-                    <a:stretch>
-                      <a:fillRect/>
-                    </a:stretch>
-                  </pic:blipFill>
-                  <pic:spPr>
-                    <a:xfrm>
-                      <a:off x="0" y="0"/>
-                      <a:ext cx="9144000" cy="2287270"/>
-                    </a:xfrm>
-                    <a:prstGeom prst="rect">
-                      <a:avLst/>
-                    </a:prstGeom>
-                  </pic:spPr>
-                </pic:pic>
-              </a:graphicData>
-            </a:graphic>
-          </wp:inline>
-        </w:drawing>
-      </w:r>
-    </w:p>
-    <w:p>
-      <w:pPr>
-        <w:rPr>
-          <w:b/>
-          <w:bCs/>
-          <w:u w:val="single"/>
-        </w:rPr>
-      </w:pPr>
-      <w:r>
-        <w:rPr>
-          <w:b/>
-          <w:bCs/>
-          <w:u w:val="single"/>
-        </w:rPr>
-        <w:drawing>
-          <wp:inline distT="0" distB="0" distL="0" distR="0" wp14:anchorId="0DF339C1" wp14:editId="503880B0">
-            <wp:extent cx="9144000" cy="3278505"/>
-            <wp:effectExtent l="0" t="0" r="0" b="0"/>
-            <wp:docPr id="1" name="Picture 1"/>
+          <wp:inline distT="0" distB="0" distL="0" distR="0" wp14:anchorId="30A9FB20" wp14:editId="1EBA1AB3">
+            <wp:extent cx="9144000" cy="2454275"/>
+            <wp:effectExtent l="0" t="0" r="0" b="3175"/>
+            <wp:docPr id="9" name="Picture 9"/>
             <wp:cNvGraphicFramePr>
               <a:graphicFrameLocks xmlns:a="http://schemas.openxmlformats.org/drawingml/2006/main" noChangeAspect="1"/>
             </wp:cNvGraphicFramePr>
@@ -1194,7 +1140,7 @@
                   <pic:spPr>
                     <a:xfrm>
                       <a:off x="0" y="0"/>
-                      <a:ext cx="9144000" cy="3278505"/>
+                      <a:ext cx="9144000" cy="2454275"/>
                     </a:xfrm>
                     <a:prstGeom prst="rect">
                       <a:avLst/>
@@ -1209,12 +1155,11 @@
     </w:p>
     <w:p>
       <w:r>
-        <w:lastRenderedPageBreak/>
         <w:drawing>
-          <wp:inline distT="0" distB="0" distL="0" distR="0" wp14:anchorId="052B9F13" wp14:editId="7BDC19AC">
-            <wp:extent cx="9144000" cy="3377565"/>
+          <wp:inline distT="0" distB="0" distL="0" distR="0" wp14:anchorId="1CF98D85" wp14:editId="2D35CD83">
+            <wp:extent cx="9144000" cy="3244850"/>
             <wp:effectExtent l="0" t="0" r="0" b="0"/>
-            <wp:docPr id="4" name="Picture 4"/>
+            <wp:docPr id="11" name="Picture 11"/>
             <wp:cNvGraphicFramePr>
               <a:graphicFrameLocks xmlns:a="http://schemas.openxmlformats.org/drawingml/2006/main" noChangeAspect="1"/>
             </wp:cNvGraphicFramePr>
@@ -1234,7 +1179,7 @@
                   <pic:spPr>
                     <a:xfrm>
                       <a:off x="0" y="0"/>
-                      <a:ext cx="9144000" cy="3377565"/>
+                      <a:ext cx="9144000" cy="3244850"/>
                     </a:xfrm>
                     <a:prstGeom prst="rect">
                       <a:avLst/>
@@ -1249,12 +1194,17 @@
     </w:p>
     <w:p>
       <w:r>
+        <w:rPr>
+          <w:b/>
+          <w:bCs/>
+          <w:u w:val="single"/>
+        </w:rPr>
         <w:lastRenderedPageBreak/>
         <w:drawing>
-          <wp:inline distT="0" distB="0" distL="0" distR="0" wp14:anchorId="347FE21B" wp14:editId="0C2B3FB5">
-            <wp:extent cx="9144000" cy="3248660"/>
-            <wp:effectExtent l="0" t="0" r="0" b="8890"/>
-            <wp:docPr id="5" name="Picture 5"/>
+          <wp:inline distT="0" distB="0" distL="0" distR="0" wp14:anchorId="570553F6" wp14:editId="40BD6867">
+            <wp:extent cx="9144000" cy="3179445"/>
+            <wp:effectExtent l="0" t="0" r="0" b="1905"/>
+            <wp:docPr id="1" name="Picture 1"/>
             <wp:cNvGraphicFramePr>
               <a:graphicFrameLocks xmlns:a="http://schemas.openxmlformats.org/drawingml/2006/main" noChangeAspect="1"/>
             </wp:cNvGraphicFramePr>
@@ -1274,7 +1224,7 @@
                   <pic:spPr>
                     <a:xfrm>
                       <a:off x="0" y="0"/>
-                      <a:ext cx="9144000" cy="3248660"/>
+                      <a:ext cx="9144000" cy="3179445"/>
                     </a:xfrm>
                     <a:prstGeom prst="rect">
                       <a:avLst/>
@@ -1288,26 +1238,13 @@
       </w:r>
     </w:p>
     <w:p>
-      <w:pPr>
-        <w:rPr>
-          <w:b/>
-          <w:bCs/>
-          <w:u w:val="single"/>
-        </w:rPr>
-      </w:pPr>
-      <w:r>
-        <w:rPr>
-          <w:b/>
-          <w:bCs/>
-          <w:noProof/>
-          <w:u w:val="single"/>
-        </w:rPr>
+      <w:r>
         <w:lastRenderedPageBreak/>
         <w:drawing>
-          <wp:inline distT="0" distB="0" distL="0" distR="0" wp14:anchorId="2CB97E96" wp14:editId="6339FFBB">
-            <wp:extent cx="5029636" cy="3787468"/>
-            <wp:effectExtent l="0" t="0" r="0" b="3810"/>
-            <wp:docPr id="16" name="Picture 16"/>
+          <wp:inline distT="0" distB="0" distL="0" distR="0" wp14:anchorId="0D07AA62" wp14:editId="67D0C621">
+            <wp:extent cx="9144000" cy="3303270"/>
+            <wp:effectExtent l="0" t="0" r="0" b="0"/>
+            <wp:docPr id="12" name="Picture 12"/>
             <wp:cNvGraphicFramePr>
               <a:graphicFrameLocks xmlns:a="http://schemas.openxmlformats.org/drawingml/2006/main" noChangeAspect="1"/>
             </wp:cNvGraphicFramePr>
@@ -1327,7 +1264,7 @@
                   <pic:spPr>
                     <a:xfrm>
                       <a:off x="0" y="0"/>
-                      <a:ext cx="5029636" cy="3787468"/>
+                      <a:ext cx="9144000" cy="3303270"/>
                     </a:xfrm>
                     <a:prstGeom prst="rect">
                       <a:avLst/>
@@ -1348,39 +1285,19 @@
           <w:u w:val="single"/>
         </w:rPr>
       </w:pPr>
-    </w:p>
-    <w:p>
-      <w:pPr>
-        <w:rPr>
-          <w:b/>
-          <w:bCs/>
-        </w:rPr>
-      </w:pPr>
-      <w:r>
-        <w:rPr>
-          <w:b/>
-          <w:bCs/>
-        </w:rPr>
-        <w:t>User Created</w:t>
-      </w:r>
-    </w:p>
-    <w:p>
-      <w:pPr>
-        <w:rPr>
-          <w:b/>
-          <w:bCs/>
-        </w:rPr>
-      </w:pPr>
-      <w:r>
-        <w:rPr>
-          <w:b/>
-          <w:bCs/>
-        </w:rPr>
+      <w:r>
+        <w:rPr>
+          <w:b/>
+          <w:bCs/>
+          <w:noProof/>
+          <w:u w:val="single"/>
+        </w:rPr>
+        <w:lastRenderedPageBreak/>
         <w:drawing>
-          <wp:inline distT="0" distB="0" distL="0" distR="0" wp14:anchorId="6C5CACBC" wp14:editId="3A5B910C">
-            <wp:extent cx="1539373" cy="1760373"/>
-            <wp:effectExtent l="0" t="0" r="3810" b="0"/>
-            <wp:docPr id="6" name="Picture 6"/>
+          <wp:inline distT="0" distB="0" distL="0" distR="0" wp14:anchorId="2CB97E96" wp14:editId="004CC455">
+            <wp:extent cx="5029636" cy="3787468"/>
+            <wp:effectExtent l="0" t="0" r="0" b="3810"/>
+            <wp:docPr id="16" name="Picture 16"/>
             <wp:cNvGraphicFramePr>
               <a:graphicFrameLocks xmlns:a="http://schemas.openxmlformats.org/drawingml/2006/main" noChangeAspect="1"/>
             </wp:cNvGraphicFramePr>
@@ -1400,7 +1317,7 @@
                   <pic:spPr>
                     <a:xfrm>
                       <a:off x="0" y="0"/>
-                      <a:ext cx="1539373" cy="1760373"/>
+                      <a:ext cx="5029636" cy="3787468"/>
                     </a:xfrm>
                     <a:prstGeom prst="rect">
                       <a:avLst/>
@@ -1412,16 +1329,49 @@
           </wp:inline>
         </w:drawing>
       </w:r>
-      <w:r>
-        <w:rPr>
-          <w:b/>
-          <w:bCs/>
-        </w:rPr>
+    </w:p>
+    <w:p>
+      <w:pPr>
+        <w:rPr>
+          <w:b/>
+          <w:bCs/>
+          <w:u w:val="single"/>
+        </w:rPr>
+      </w:pPr>
+    </w:p>
+    <w:p>
+      <w:pPr>
+        <w:rPr>
+          <w:b/>
+          <w:bCs/>
+        </w:rPr>
+      </w:pPr>
+      <w:r>
+        <w:rPr>
+          <w:b/>
+          <w:bCs/>
+        </w:rPr>
+        <w:t>User Created</w:t>
+      </w:r>
+    </w:p>
+    <w:p>
+      <w:pPr>
+        <w:rPr>
+          <w:b/>
+          <w:bCs/>
+        </w:rPr>
+      </w:pPr>
+      <w:r>
+        <w:rPr>
+          <w:b/>
+          <w:bCs/>
+        </w:rPr>
+        <w:lastRenderedPageBreak/>
         <w:drawing>
-          <wp:inline distT="0" distB="0" distL="0" distR="0" wp14:anchorId="0F6B45D8" wp14:editId="21631742">
-            <wp:extent cx="1226926" cy="1036410"/>
+          <wp:inline distT="0" distB="0" distL="0" distR="0" wp14:anchorId="4D3CD71F" wp14:editId="3215AE1C">
+            <wp:extent cx="1417443" cy="4458086"/>
             <wp:effectExtent l="0" t="0" r="0" b="0"/>
-            <wp:docPr id="7" name="Picture 7"/>
+            <wp:docPr id="14" name="Picture 14"/>
             <wp:cNvGraphicFramePr>
               <a:graphicFrameLocks xmlns:a="http://schemas.openxmlformats.org/drawingml/2006/main" noChangeAspect="1"/>
             </wp:cNvGraphicFramePr>
@@ -1441,7 +1391,7 @@
                   <pic:spPr>
                     <a:xfrm>
                       <a:off x="0" y="0"/>
-                      <a:ext cx="1226926" cy="1036410"/>
+                      <a:ext cx="1417443" cy="4458086"/>
                     </a:xfrm>
                     <a:prstGeom prst="rect">
                       <a:avLst/>
@@ -1509,13 +1459,39 @@
         <w:t>he main transaction</w:t>
       </w:r>
       <w:r>
-        <w:t xml:space="preserve"> for admin add/delete user is </w:t>
-      </w:r>
-      <w:r>
-        <w:t>13</w:t>
-      </w:r>
-      <w:r>
-        <w:t>ms</w:t>
+        <w:t xml:space="preserve"> </w:t>
+      </w:r>
+    </w:p>
+    <w:p>
+      <w:pPr>
+        <w:pStyle w:val="ListParagraph"/>
+        <w:numPr>
+          <w:ilvl w:val="1"/>
+          <w:numId w:val="11"/>
+        </w:numPr>
+      </w:pPr>
+      <w:r>
+        <w:t xml:space="preserve">User </w:t>
+      </w:r>
+      <w:proofErr w:type="gramStart"/>
+      <w:r>
+        <w:t>add :</w:t>
+      </w:r>
+      <w:proofErr w:type="gramEnd"/>
+      <w:r>
+        <w:t xml:space="preserve"> 11ms</w:t>
+      </w:r>
+    </w:p>
+    <w:p>
+      <w:pPr>
+        <w:pStyle w:val="ListParagraph"/>
+        <w:numPr>
+          <w:ilvl w:val="1"/>
+          <w:numId w:val="11"/>
+        </w:numPr>
+      </w:pPr>
+      <w:r>
+        <w:t>User delete:52ms</w:t>
       </w:r>
     </w:p>
     <w:p>
@@ -2390,7 +2366,7 @@
         <w:rFonts w:ascii="Calibri" w:eastAsia="宋体" w:hAnsi="Calibri" w:cs="Calibri" w:hint="default"/>
       </w:rPr>
     </w:lvl>
-    <w:lvl w:ilvl="1" w:tplc="04090003" w:tentative="1">
+    <w:lvl w:ilvl="1" w:tplc="04090003">
       <w:start w:val="1"/>
       <w:numFmt w:val="bullet"/>
       <w:lvlText w:val="o"/>
@@ -4755,6 +4731,12 @@
 </file>
 
 <file path=customXml/item1.xml><?xml version="1.0" encoding="utf-8"?>
+<p:properties xmlns:p="http://schemas.microsoft.com/office/2006/metadata/properties" xmlns:xsi="http://www.w3.org/2001/XMLSchema-instance" xmlns:pc="http://schemas.microsoft.com/office/infopath/2007/PartnerControls">
+  <documentManagement/>
+</p:properties>
+</file>
+
+<file path=customXml/item2.xml><?xml version="1.0" encoding="utf-8"?>
 <ct:contentTypeSchema xmlns:ct="http://schemas.microsoft.com/office/2006/metadata/contentType" xmlns:ma="http://schemas.microsoft.com/office/2006/metadata/properties/metaAttributes" ct:_="" ma:_="" ma:contentTypeName="Document" ma:contentTypeID="0x01010059A1294602DA2347BCA169ED228425AD" ma:contentTypeVersion="9" ma:contentTypeDescription="Create a new document." ma:contentTypeScope="" ma:versionID="708138efd748631ff2e36065a8742172">
   <xsd:schema xmlns:xsd="http://www.w3.org/2001/XMLSchema" xmlns:xs="http://www.w3.org/2001/XMLSchema" xmlns:p="http://schemas.microsoft.com/office/2006/metadata/properties" xmlns:ns3="577da0a6-5e99-4494-995e-79798bb4556e" xmlns:ns4="2cc7c810-5e1e-46f8-abeb-812d0158db73" targetNamespace="http://schemas.microsoft.com/office/2006/metadata/properties" ma:root="true" ma:fieldsID="f5e149a794ef02d8487e4d8d589784e1" ns3:_="" ns4:_="">
     <xsd:import namespace="577da0a6-5e99-4494-995e-79798bb4556e"/>
@@ -4951,12 +4933,6 @@
 </ct:contentTypeSchema>
 </file>
 
-<file path=customXml/item2.xml><?xml version="1.0" encoding="utf-8"?>
-<p:properties xmlns:p="http://schemas.microsoft.com/office/2006/metadata/properties" xmlns:xsi="http://www.w3.org/2001/XMLSchema-instance" xmlns:pc="http://schemas.microsoft.com/office/infopath/2007/PartnerControls">
-  <documentManagement/>
-</p:properties>
-</file>
-
 <file path=customXml/item3.xml><?xml version="1.0" encoding="utf-8"?>
 <?mso-contentType ?>
 <FormTemplates xmlns="http://schemas.microsoft.com/sharepoint/v3/contenttype/forms">
@@ -4967,6 +4943,15 @@
 </file>
 
 <file path=customXml/itemProps1.xml><?xml version="1.0" encoding="utf-8"?>
+<ds:datastoreItem xmlns:ds="http://schemas.openxmlformats.org/officeDocument/2006/customXml" ds:itemID="{0439AFE6-6FE0-4501-B144-F38BA8C804ED}">
+  <ds:schemaRefs>
+    <ds:schemaRef ds:uri="http://schemas.microsoft.com/office/2006/metadata/properties"/>
+    <ds:schemaRef ds:uri="http://schemas.microsoft.com/office/infopath/2007/PartnerControls"/>
+  </ds:schemaRefs>
+</ds:datastoreItem>
+</file>
+
+<file path=customXml/itemProps2.xml><?xml version="1.0" encoding="utf-8"?>
 <ds:datastoreItem xmlns:ds="http://schemas.openxmlformats.org/officeDocument/2006/customXml" ds:itemID="{7DE52C56-2582-4F2B-A826-F8B2F8A3FE24}">
   <ds:schemaRefs>
     <ds:schemaRef ds:uri="http://schemas.microsoft.com/office/2006/metadata/contentType"/>
@@ -4985,15 +4970,6 @@
 </ds:datastoreItem>
 </file>
 
-<file path=customXml/itemProps2.xml><?xml version="1.0" encoding="utf-8"?>
-<ds:datastoreItem xmlns:ds="http://schemas.openxmlformats.org/officeDocument/2006/customXml" ds:itemID="{0439AFE6-6FE0-4501-B144-F38BA8C804ED}">
-  <ds:schemaRefs>
-    <ds:schemaRef ds:uri="http://schemas.microsoft.com/office/2006/metadata/properties"/>
-    <ds:schemaRef ds:uri="http://schemas.microsoft.com/office/infopath/2007/PartnerControls"/>
-  </ds:schemaRefs>
-</ds:datastoreItem>
-</file>
-
 <file path=customXml/itemProps3.xml><?xml version="1.0" encoding="utf-8"?>
 <ds:datastoreItem xmlns:ds="http://schemas.openxmlformats.org/officeDocument/2006/customXml" ds:itemID="{133AE6C8-C15B-4AA2-AB79-68FC0C29DB0D}">
   <ds:schemaRefs>

</xml_diff>